<commit_message>
writing practcal 3 theory
</commit_message>
<xml_diff>
--- a/document/practical3.docx
+++ b/document/practical3.docx
@@ -2,6 +2,110 @@
 <file path=word/document.xml><?xml version="1.0" encoding="utf-8"?>
 <w:document xmlns:wpc="http://schemas.microsoft.com/office/word/2010/wordprocessingCanvas" xmlns:cx="http://schemas.microsoft.com/office/drawing/2014/chartex" xmlns:cx1="http://schemas.microsoft.com/office/drawing/2015/9/8/chartex" xmlns:cx2="http://schemas.microsoft.com/office/drawing/2015/10/21/chartex" xmlns:cx3="http://schemas.microsoft.com/office/drawing/2016/5/9/chartex" xmlns:cx4="http://schemas.microsoft.com/office/drawing/2016/5/10/chartex" xmlns:cx5="http://schemas.microsoft.com/office/drawing/2016/5/11/chartex" xmlns:cx6="http://schemas.microsoft.com/office/drawing/2016/5/12/chartex" xmlns:cx7="http://schemas.microsoft.com/office/drawing/2016/5/13/chartex" xmlns:cx8="http://schemas.microsoft.com/office/drawing/2016/5/14/chartex" xmlns:mc="http://schemas.openxmlformats.org/markup-compatibility/2006" xmlns:aink="http://schemas.microsoft.com/office/drawing/2016/ink" xmlns:am3d="http://schemas.microsoft.com/office/drawing/2017/model3d" xmlns:o="urn:schemas-microsoft-com:office:office" xmlns:oel="http://schemas.microsoft.com/office/2019/extlst" xmlns:r="http://schemas.openxmlformats.org/officeDocument/2006/relationships" xmlns:m="http://schemas.openxmlformats.org/officeDocument/2006/math" xmlns:v="urn:schemas-microsoft-com:vml" xmlns:wp14="http://schemas.microsoft.com/office/word/2010/wordprocessingDrawing" xmlns:wp="http://schemas.openxmlformats.org/drawingml/2006/wordprocessingDrawing" xmlns:w10="urn:schemas-microsoft-com:office:word" xmlns:w="http://schemas.openxmlformats.org/wordprocessingml/2006/main" xmlns:w14="http://schemas.microsoft.com/office/word/2010/wordml" xmlns:w15="http://schemas.microsoft.com/office/word/2012/wordml" xmlns:w16cex="http://schemas.microsoft.com/office/word/2018/wordml/cex" xmlns:w16cid="http://schemas.microsoft.com/office/word/2016/wordml/cid" xmlns:w16="http://schemas.microsoft.com/office/word/2018/wordml" xmlns:w16du="http://schemas.microsoft.com/office/word/2023/wordml/word16du" xmlns:w16sdtdh="http://schemas.microsoft.com/office/word/2020/wordml/sdtdatahash" xmlns:w16sdtfl="http://schemas.microsoft.com/office/word/2024/wordml/sdtformatlock" xmlns:w16se="http://schemas.microsoft.com/office/word/2015/wordml/symex" xmlns:wpg="http://schemas.microsoft.com/office/word/2010/wordprocessingGroup" xmlns:wpi="http://schemas.microsoft.com/office/word/2010/wordprocessingInk" xmlns:wne="http://schemas.microsoft.com/office/word/2006/wordml" xmlns:wps="http://schemas.microsoft.com/office/word/2010/wordprocessingShape" mc:Ignorable="w14 w15 w16se w16cid w16 w16cex w16sdtdh w16sdtfl w16du wp14">
   <w:body>
+    <w:p>
+      <w:pPr>
+        <w:jc w:val="center"/>
+        <w:rPr>
+          <w:b/>
+          <w:bCs/>
+        </w:rPr>
+      </w:pPr>
+      <w:r>
+        <w:rPr>
+          <w:b/>
+          <w:bCs/>
+        </w:rPr>
+        <w:t>Practical 3</w:t>
+      </w:r>
+    </w:p>
+    <w:p>
+      <w:r>
+        <w:rPr>
+          <w:b/>
+          <w:bCs/>
+        </w:rPr>
+        <w:t>Aim:</w:t>
+      </w:r>
+      <w:r>
+        <w:t xml:space="preserve"> Count number of words starting with 'A'.</w:t>
+      </w:r>
+    </w:p>
+    <w:p>
+      <w:r>
+        <w:rPr>
+          <w:b/>
+          <w:bCs/>
+        </w:rPr>
+        <w:t>Theory:</w:t>
+      </w:r>
+      <w:r>
+        <w:t xml:space="preserve"> </w:t>
+      </w:r>
+      <w:r>
+        <w:t>In this</w:t>
+      </w:r>
+      <w:r>
+        <w:t xml:space="preserve"> practical</w:t>
+      </w:r>
+      <w:r>
+        <w:t>, the objective is to identify and count all the words that begin with the letter 'A' or 'a'. A word is considered to be a continuous sequence of alphabetic characters. The logic is implemented using LEX rules, where specific patterns are matched using regular expressions and corresponding actions are executed.</w:t>
+      </w:r>
+    </w:p>
+    <w:p>
+      <w:r>
+        <w:t>The regular expression [</w:t>
+      </w:r>
+      <w:proofErr w:type="spellStart"/>
+      <w:r>
+        <w:t>aA</w:t>
+      </w:r>
+      <w:proofErr w:type="spellEnd"/>
+      <w:r>
+        <w:t>][a-</w:t>
+      </w:r>
+      <w:proofErr w:type="spellStart"/>
+      <w:r>
+        <w:t>zA</w:t>
+      </w:r>
+      <w:proofErr w:type="spellEnd"/>
+      <w:r>
+        <w:t>-</w:t>
+      </w:r>
+      <w:proofErr w:type="gramStart"/>
+      <w:r>
+        <w:t>Z]*</w:t>
+      </w:r>
+      <w:proofErr w:type="gramEnd"/>
+      <w:r>
+        <w:t xml:space="preserve"> is used to match words that start with 'A' or 'a' followed by zero or more letters (either uppercase or lowercase). Each time such a word is found, a counter is incremented.</w:t>
+      </w:r>
+    </w:p>
+    <w:p>
+      <w:r>
+        <w:t>This</w:t>
+      </w:r>
+      <w:r>
+        <w:t xml:space="preserve"> practical</w:t>
+      </w:r>
+      <w:r>
+        <w:t xml:space="preserve"> helps in understanding how pattern recognition can be efficiently handled using LEX, especially when dealing with case-sensitive pattern matching and word-based token recognition in textual data.</w:t>
+      </w:r>
+    </w:p>
+    <w:p>
+      <w:pPr>
+        <w:rPr>
+          <w:b/>
+          <w:bCs/>
+        </w:rPr>
+      </w:pPr>
+      <w:r>
+        <w:rPr>
+          <w:b/>
+          <w:bCs/>
+        </w:rPr>
+        <w:t>Code:</w:t>
+      </w:r>
+    </w:p>
     <w:p>
       <w:r>
         <w:rPr>
@@ -61,14 +165,31 @@
           </wp:inline>
         </w:drawing>
       </w:r>
+    </w:p>
+    <w:p>
+      <w:pPr>
+        <w:rPr>
+          <w:b/>
+          <w:bCs/>
+        </w:rPr>
+      </w:pPr>
+      <w:r>
+        <w:rPr>
+          <w:b/>
+          <w:bCs/>
+        </w:rPr>
+        <w:t>Output:</w:t>
+      </w:r>
+    </w:p>
+    <w:p>
       <w:r>
         <w:rPr>
           <w:noProof/>
         </w:rPr>
         <w:drawing>
-          <wp:inline distT="0" distB="0" distL="0" distR="0" wp14:anchorId="5AEEE542" wp14:editId="0386BD06">
-            <wp:extent cx="5722620" cy="1059180"/>
-            <wp:effectExtent l="0" t="0" r="0" b="7620"/>
+          <wp:inline distT="0" distB="0" distL="0" distR="0" wp14:anchorId="5AEEE542" wp14:editId="446099F0">
+            <wp:extent cx="5722620" cy="1027176"/>
+            <wp:effectExtent l="0" t="0" r="0" b="1905"/>
             <wp:docPr id="1021517013" name="Picture 1"/>
             <wp:cNvGraphicFramePr>
               <a:graphicFrameLocks xmlns:a="http://schemas.openxmlformats.org/drawingml/2006/main" noChangeAspect="1"/>
@@ -82,7 +203,7 @@
                       <a:picLocks noChangeAspect="1" noChangeArrowheads="1"/>
                     </pic:cNvPicPr>
                   </pic:nvPicPr>
-                  <pic:blipFill>
+                  <pic:blipFill rotWithShape="1">
                     <a:blip r:embed="rId5">
                       <a:extLst>
                         <a:ext uri="{28A0092B-C50C-407E-A947-70E740481C1C}">
@@ -90,7 +211,7 @@
                         </a:ext>
                       </a:extLst>
                     </a:blip>
-                    <a:srcRect/>
+                    <a:srcRect t="1439" b="1583"/>
                     <a:stretch>
                       <a:fillRect/>
                     </a:stretch>
@@ -98,7 +219,7 @@
                   <pic:spPr bwMode="auto">
                     <a:xfrm>
                       <a:off x="0" y="0"/>
-                      <a:ext cx="5722620" cy="1059180"/>
+                      <a:ext cx="5722620" cy="1027176"/>
                     </a:xfrm>
                     <a:prstGeom prst="rect">
                       <a:avLst/>
@@ -107,12 +228,44 @@
                     <a:ln>
                       <a:noFill/>
                     </a:ln>
+                    <a:extLst>
+                      <a:ext uri="{53640926-AAD7-44D8-BBD7-CCE9431645EC}">
+                        <a14:shadowObscured xmlns:a14="http://schemas.microsoft.com/office/drawing/2010/main"/>
+                      </a:ext>
+                    </a:extLst>
                   </pic:spPr>
                 </pic:pic>
               </a:graphicData>
             </a:graphic>
           </wp:inline>
         </w:drawing>
+      </w:r>
+    </w:p>
+    <w:p>
+      <w:r>
+        <w:rPr>
+          <w:b/>
+          <w:bCs/>
+        </w:rPr>
+        <w:t>Conclusion:</w:t>
+      </w:r>
+      <w:r>
+        <w:t xml:space="preserve"> </w:t>
+      </w:r>
+      <w:r>
+        <w:t xml:space="preserve">This practical demonstrates how LEX can be used to effectively count specific patterns such as words starting with a particular letter. It is especially useful in applications like lexical analysis, word processing tools, and case-sensitive pattern searching. Through this, </w:t>
+      </w:r>
+      <w:r>
+        <w:t xml:space="preserve">we </w:t>
+      </w:r>
+      <w:r>
+        <w:t>learn</w:t>
+      </w:r>
+      <w:r>
+        <w:t>ed</w:t>
+      </w:r>
+      <w:r>
+        <w:t xml:space="preserve"> how regular expressions play a vital role in string pattern recognition.</w:t>
       </w:r>
     </w:p>
     <w:sectPr>
@@ -728,7 +881,6 @@
   <w:style w:type="character" w:default="1" w:styleId="DefaultParagraphFont">
     <w:name w:val="Default Paragraph Font"/>
     <w:uiPriority w:val="1"/>
-    <w:semiHidden/>
     <w:unhideWhenUsed/>
   </w:style>
   <w:style w:type="table" w:default="1" w:styleId="TableNormal">
@@ -1040,6 +1192,17 @@
       <w:smallCaps/>
       <w:color w:val="0F4761" w:themeColor="accent1" w:themeShade="BF"/>
       <w:spacing w:val="5"/>
+    </w:rPr>
+  </w:style>
+  <w:style w:type="paragraph" w:styleId="NormalWeb">
+    <w:name w:val="Normal (Web)"/>
+    <w:basedOn w:val="Normal"/>
+    <w:uiPriority w:val="99"/>
+    <w:semiHidden/>
+    <w:unhideWhenUsed/>
+    <w:rsid w:val="00B632FB"/>
+    <w:rPr>
+      <w:rFonts w:ascii="Times New Roman" w:hAnsi="Times New Roman" w:cs="Times New Roman"/>
     </w:rPr>
   </w:style>
 </w:styles>

</xml_diff>